<commit_message>
Added XY Series for songs in current ranking
</commit_message>
<xml_diff>
--- a/Actualizaciones.docx
+++ b/Actualizaciones.docx
@@ -8,12 +8,14 @@
         <w:rPr>
           <w:b/>
           <w:bCs/>
+          <w:color w:val="70AD47" w:themeColor="accent6"/>
         </w:rPr>
       </w:pPr>
       <w:r>
         <w:rPr>
           <w:b/>
           <w:bCs/>
+          <w:color w:val="70AD47" w:themeColor="accent6"/>
         </w:rPr>
         <w:t>2020-12-29</w:t>
       </w:r>
@@ -21,6 +23,7 @@
         <w:rPr>
           <w:b/>
           <w:bCs/>
+          <w:color w:val="70AD47" w:themeColor="accent6"/>
         </w:rPr>
         <w:tab/>
         <w:t>20:37</w:t>
@@ -59,7 +62,13 @@
       </w:r>
       <w:proofErr w:type="spellEnd"/>
       <w:r>
-        <w:t xml:space="preserve"> cambia a “Horas” cuando se supera el código de ranking en un 3% (por ejemplo, 186 minutos para #6290), creo que las canciones no fueron excesivamente repetidas y que merecen más </w:t>
+        <w:t xml:space="preserve"> cambia a “Horas” cuando se supera el código de ranking en un 3% (por ejemplo, 186 minutos para #6290), creo que las canciones </w:t>
+      </w:r>
+      <w:r>
+        <w:t xml:space="preserve">que </w:t>
+      </w:r>
+      <w:r>
+        <w:t xml:space="preserve">no fueron excesivamente repetidas y que merecen más </w:t>
       </w:r>
       <w:proofErr w:type="spellStart"/>
       <w:r>
@@ -268,30 +277,214 @@
     <w:p>
       <w:pPr>
         <w:jc w:val="both"/>
-        <w:rPr>
-          <w:i/>
-          <w:iCs/>
-        </w:rPr>
       </w:pPr>
+      <w:r>
+        <w:t xml:space="preserve">Para agregar dos canciones aleatorias del mismo álbum (que no sean la que ya está sonando), debo implementar un nuevo método personalizado en la clase </w:t>
+      </w:r>
+      <w:proofErr w:type="spellStart"/>
+      <w:r>
+        <w:rPr>
+          <w:i/>
+          <w:iCs/>
+        </w:rPr>
+        <w:t>ApiUtils</w:t>
+      </w:r>
+      <w:proofErr w:type="spellEnd"/>
+      <w:r>
+        <w:t>.</w:t>
+      </w:r>
+    </w:p>
+    <w:p>
+      <w:pPr>
+        <w:pStyle w:val="Cita"/>
+        <w:jc w:val="right"/>
+      </w:pPr>
+      <w:r>
+        <w:t>Implementado y testeado, faltaría revisar si funciona bien lo último</w:t>
+      </w:r>
     </w:p>
     <w:p>
       <w:pPr>
         <w:jc w:val="both"/>
       </w:pPr>
-      <w:r>
-        <w:t xml:space="preserve">Para agregar dos canciones aleatorias del mismo álbum (que no sean la que ya está sonando), debo implementar un nuevo método personalizado en la clase </w:t>
-      </w:r>
-      <w:proofErr w:type="spellStart"/>
-      <w:r>
-        <w:rPr>
-          <w:i/>
-          <w:iCs/>
-        </w:rPr>
-        <w:t>ApiUtils</w:t>
-      </w:r>
-      <w:proofErr w:type="spellEnd"/>
+    </w:p>
+    <w:p>
+      <w:pPr>
+        <w:pStyle w:val="Ttulo1"/>
+        <w:rPr>
+          <w:b/>
+          <w:bCs/>
+        </w:rPr>
+      </w:pPr>
+      <w:r>
+        <w:rPr>
+          <w:b/>
+          <w:bCs/>
+        </w:rPr>
+        <w:t>2020-12-30</w:t>
+      </w:r>
+      <w:r>
+        <w:rPr>
+          <w:b/>
+          <w:bCs/>
+        </w:rPr>
+        <w:tab/>
+        <w:t>05:42</w:t>
+      </w:r>
+    </w:p>
+    <w:p>
+      <w:pPr>
+        <w:jc w:val="both"/>
+      </w:pPr>
+      <w:r>
+        <w:t xml:space="preserve">La librería carga toda la información que mi app haya guardado en el sistema, pero sólo las sumatorias o combinaciones resultantes se utilizan para los puntajes de los artistas. También se utiliza el primer registro (segunda línea del </w:t>
+      </w:r>
+      <w:proofErr w:type="spellStart"/>
+      <w:r>
+        <w:rPr>
+          <w:i/>
+          <w:iCs/>
+        </w:rPr>
+        <w:t>Song</w:t>
+      </w:r>
+      <w:proofErr w:type="spellEnd"/>
+      <w:r>
+        <w:rPr>
+          <w:i/>
+          <w:iCs/>
+        </w:rPr>
+        <w:t xml:space="preserve"> File</w:t>
+      </w:r>
+      <w:r>
+        <w:t xml:space="preserve">) para determinar si una canción se está volviendo más o menos popular, para así </w:t>
+      </w:r>
+      <w:proofErr w:type="spellStart"/>
+      <w:r>
+        <w:t>skippearla</w:t>
+      </w:r>
+      <w:proofErr w:type="spellEnd"/>
+      <w:r>
+        <w:t xml:space="preserve"> o no de manera automática (</w:t>
+      </w:r>
+      <w:proofErr w:type="spellStart"/>
+      <w:r>
+        <w:t>AutoSkip</w:t>
+      </w:r>
+      <w:proofErr w:type="spellEnd"/>
+      <w:r>
+        <w:t xml:space="preserve">). Lo que me disgusta de esto es, como mencioné, toda esa información que está cargada pero no se muestra directamente a modo de historial. Googleando encontré en </w:t>
+      </w:r>
+      <w:proofErr w:type="spellStart"/>
+      <w:r>
+        <w:rPr>
+          <w:i/>
+          <w:iCs/>
+        </w:rPr>
+        <w:t>Stack</w:t>
+      </w:r>
+      <w:proofErr w:type="spellEnd"/>
+      <w:r>
+        <w:rPr>
+          <w:i/>
+          <w:iCs/>
+        </w:rPr>
+        <w:t xml:space="preserve"> </w:t>
+      </w:r>
+      <w:proofErr w:type="spellStart"/>
+      <w:r>
+        <w:rPr>
+          <w:i/>
+          <w:iCs/>
+        </w:rPr>
+        <w:t>Overflow</w:t>
+      </w:r>
+      <w:proofErr w:type="spellEnd"/>
+      <w:r>
+        <w:t xml:space="preserve"> que existe una librería muy buena llamada </w:t>
+      </w:r>
+      <w:proofErr w:type="spellStart"/>
+      <w:r>
+        <w:rPr>
+          <w:i/>
+          <w:iCs/>
+        </w:rPr>
+        <w:t>JFreeChart</w:t>
+      </w:r>
+      <w:proofErr w:type="spellEnd"/>
+      <w:r>
+        <w:t xml:space="preserve"> que provee gráficas de líneas en 2D simplemente añadiendo puntos con coordenadas (</w:t>
+      </w:r>
+      <w:proofErr w:type="spellStart"/>
+      <w:proofErr w:type="gramStart"/>
+      <w:r>
+        <w:t>x,y</w:t>
+      </w:r>
+      <w:proofErr w:type="spellEnd"/>
+      <w:proofErr w:type="gramEnd"/>
+      <w:r>
+        <w:t xml:space="preserve">). Me parece una opción muy interesante para agregar cuando se selecciona una canción del Ranking, para poder ver su “evolución” desde que apareció por primera vez en la aplicación. Al hacer clic en una fila de la tabla principal, se tendría que preguntar al usuario si quiere reproducir la canción inmediatamente (sólo si tiene </w:t>
+      </w:r>
+      <w:r>
+        <w:rPr>
+          <w:i/>
+          <w:iCs/>
+        </w:rPr>
+        <w:t>Premium</w:t>
+      </w:r>
+      <w:r>
+        <w:t xml:space="preserve">), mostrar la gráfica mencionada, o bien el “histograma” general del artista, que por el momento sólo es posible acceder si no hay dispositivos conectados, o bien, si </w:t>
+      </w:r>
+      <w:r>
+        <w:rPr>
+          <w:i/>
+          <w:iCs/>
+        </w:rPr>
+        <w:t>Spotify</w:t>
+      </w:r>
+      <w:r>
+        <w:t xml:space="preserve"> no se lo permite.</w:t>
+      </w:r>
+    </w:p>
+    <w:p>
+      <w:pPr>
+        <w:jc w:val="both"/>
+      </w:pPr>
+      <w:r>
+        <w:t xml:space="preserve">Por otro lado, un cambio que se puede realizar es cambiar el botón de </w:t>
+      </w:r>
+      <w:proofErr w:type="spellStart"/>
+      <w:r>
+        <w:rPr>
+          <w:i/>
+          <w:iCs/>
+        </w:rPr>
+        <w:t>AutoPlay</w:t>
+      </w:r>
+      <w:proofErr w:type="spellEnd"/>
+      <w:r>
+        <w:t xml:space="preserve"> por la foto de perfil del usuario</w:t>
+      </w:r>
+      <w:r>
+        <w:t xml:space="preserve">, un pequeño texto con el número de canciones guardadas en la biblioteca y unos controles pequeños para poder pausar y saltear canciones sin abrir </w:t>
+      </w:r>
+      <w:r>
+        <w:rPr>
+          <w:i/>
+          <w:iCs/>
+        </w:rPr>
+        <w:t>Spotify</w:t>
+      </w:r>
       <w:r>
         <w:t>.</w:t>
+      </w:r>
+      <w:r>
+        <w:t xml:space="preserve"> La función de reproducción automática se podría mover al menú opciones de </w:t>
+      </w:r>
+      <w:r>
+        <w:t>manera</w:t>
+      </w:r>
+      <w:r>
+        <w:t xml:space="preserve"> temporal.</w:t>
       </w:r>
     </w:p>
     <w:sectPr>
@@ -764,6 +957,37 @@
       <w:szCs w:val="32"/>
     </w:rPr>
   </w:style>
+  <w:style w:type="paragraph" w:styleId="Cita">
+    <w:name w:val="Quote"/>
+    <w:basedOn w:val="Normal"/>
+    <w:next w:val="Normal"/>
+    <w:link w:val="CitaCar"/>
+    <w:uiPriority w:val="29"/>
+    <w:qFormat/>
+    <w:rsid w:val="00255F0C"/>
+    <w:pPr>
+      <w:spacing w:before="200"/>
+      <w:ind w:left="864" w:right="864"/>
+      <w:jc w:val="center"/>
+    </w:pPr>
+    <w:rPr>
+      <w:i/>
+      <w:iCs/>
+      <w:color w:val="404040" w:themeColor="text1" w:themeTint="BF"/>
+    </w:rPr>
+  </w:style>
+  <w:style w:type="character" w:customStyle="1" w:styleId="CitaCar">
+    <w:name w:val="Cita Car"/>
+    <w:basedOn w:val="Fuentedeprrafopredeter"/>
+    <w:link w:val="Cita"/>
+    <w:uiPriority w:val="29"/>
+    <w:rsid w:val="00255F0C"/>
+    <w:rPr>
+      <w:i/>
+      <w:iCs/>
+      <w:color w:val="404040" w:themeColor="text1" w:themeTint="BF"/>
+    </w:rPr>
+  </w:style>
 </w:styles>
 </file>
 

</xml_diff>

<commit_message>
Added JFreeChart to JAR // 'é' parse in LastFmIntegration
</commit_message>
<xml_diff>
--- a/Actualizaciones.docx
+++ b/Actualizaciones.docx
@@ -485,6 +485,15 @@
       </w:r>
       <w:r>
         <w:t xml:space="preserve"> temporal.</w:t>
+      </w:r>
+    </w:p>
+    <w:p>
+      <w:pPr>
+        <w:pStyle w:val="Cita"/>
+        <w:jc w:val="right"/>
+      </w:pPr>
+      <w:r>
+        <w:t>Implementado el diagrama 2D, pero la librería no está agregada en el JAR</w:t>
       </w:r>
     </w:p>
     <w:sectPr>

</xml_diff>